<commit_message>
Added the use case diagram to the word file.
</commit_message>
<xml_diff>
--- a/CS251-SoftwareRequirementsSpecifications-SRS-Template-v1.0.docx
+++ b/CS251-SoftwareRequirementsSpecifications-SRS-Template-v1.0.docx
@@ -1997,27 +1997,7 @@
           <w:sz w:val="28"/>
           <w:szCs w:val="28"/>
         </w:rPr>
-        <w:t xml:space="preserve">ho is </w:t>
-      </w:r>
-      <w:proofErr w:type="gramStart"/>
-      <w:r>
-        <w:rPr>
-          <w:b/>
-          <w:bCs/>
-          <w:sz w:val="28"/>
-          <w:szCs w:val="28"/>
-        </w:rPr>
-        <w:t>excepted</w:t>
-      </w:r>
-      <w:proofErr w:type="gramEnd"/>
-      <w:r>
-        <w:rPr>
-          <w:b/>
-          <w:bCs/>
-          <w:sz w:val="28"/>
-          <w:szCs w:val="28"/>
-        </w:rPr>
-        <w:t xml:space="preserve"> to read it?</w:t>
+        <w:t>ho is excepted to read it?</w:t>
       </w:r>
     </w:p>
     <w:p>
@@ -2112,33 +2092,15 @@
           <w:bCs/>
           <w:color w:val="C00000"/>
         </w:rPr>
-        <w:t xml:space="preserve"> / Major </w:t>
+        <w:t xml:space="preserve"> / Major features</w:t>
       </w:r>
-      <w:proofErr w:type="gramStart"/>
       <w:r>
         <w:rPr>
           <w:b/>
           <w:bCs/>
           <w:color w:val="C00000"/>
         </w:rPr>
-        <w:t>features</w:t>
-      </w:r>
-      <w:r>
-        <w:rPr>
-          <w:b/>
-          <w:bCs/>
-          <w:color w:val="C00000"/>
-        </w:rPr>
-        <w:t xml:space="preserve"> ..</w:t>
-      </w:r>
-      <w:proofErr w:type="gramEnd"/>
-      <w:r>
-        <w:rPr>
-          <w:b/>
-          <w:bCs/>
-          <w:color w:val="C00000"/>
-        </w:rPr>
-        <w:t xml:space="preserve"> but we should implement specific things...this is the scope</w:t>
+        <w:t xml:space="preserve"> .. but we should implement specific things...this is the scope</w:t>
       </w:r>
     </w:p>
     <w:p>
@@ -2255,25 +2217,7 @@
           <w:bCs/>
           <w:color w:val="C00000"/>
         </w:rPr>
-        <w:t xml:space="preserve">Think as following: Document has abbreviation </w:t>
-      </w:r>
-      <w:proofErr w:type="gramStart"/>
-      <w:r>
-        <w:rPr>
-          <w:b/>
-          <w:bCs/>
-          <w:color w:val="C00000"/>
-        </w:rPr>
-        <w:t>ATM..</w:t>
-      </w:r>
-      <w:proofErr w:type="gramEnd"/>
-      <w:r>
-        <w:rPr>
-          <w:b/>
-          <w:bCs/>
-          <w:color w:val="C00000"/>
-        </w:rPr>
-        <w:t xml:space="preserve">IFF audience doesn’t know it, let’s </w:t>
+        <w:t xml:space="preserve">Think as following: Document has abbreviation ATM..IFF audience doesn’t know it, let’s </w:t>
       </w:r>
       <w:r>
         <w:rPr>
@@ -2539,10 +2483,7 @@
       </w:r>
       <w:bookmarkEnd w:id="9"/>
     </w:p>
-    <w:p>
-      <w:bookmarkStart w:id="10" w:name="_GoBack"/>
-      <w:bookmarkEnd w:id="10"/>
-    </w:p>
+    <w:p/>
     <w:tbl>
       <w:tblPr>
         <w:tblStyle w:val="TableGrid"/>
@@ -2866,228 +2807,107 @@
       <w:pPr>
         <w:pStyle w:val="Heading1"/>
       </w:pPr>
-      <w:bookmarkStart w:id="11" w:name="_Toc101814809"/>
+      <w:bookmarkStart w:id="10" w:name="_Toc101814809"/>
+    </w:p>
+    <w:p>
+      <w:pPr>
+        <w:pStyle w:val="Heading1"/>
+      </w:pPr>
+    </w:p>
+    <w:p>
+      <w:pPr>
+        <w:pStyle w:val="Heading1"/>
+      </w:pPr>
+    </w:p>
+    <w:p>
+      <w:pPr>
+        <w:pStyle w:val="Heading1"/>
+      </w:pPr>
       <w:r>
+        <w:lastRenderedPageBreak/>
         <w:t>System Models</w:t>
+      </w:r>
+      <w:bookmarkEnd w:id="10"/>
+    </w:p>
+    <w:p>
+      <w:pPr>
+        <w:pStyle w:val="Heading2"/>
+      </w:pPr>
+      <w:bookmarkStart w:id="11" w:name="_Toc101814810"/>
+      <w:r>
+        <w:t>Use Case Model</w:t>
       </w:r>
       <w:bookmarkEnd w:id="11"/>
     </w:p>
     <w:p>
       <w:pPr>
-        <w:pStyle w:val="Heading2"/>
-      </w:pPr>
-      <w:bookmarkStart w:id="12" w:name="_Toc101814810"/>
+        <w:rPr>
+          <w:b/>
+          <w:bCs/>
+          <w:color w:val="C00000"/>
+        </w:rPr>
+      </w:pPr>
       <w:r>
-        <w:t>Use Case Model</w:t>
+        <w:rPr>
+          <w:b/>
+          <w:bCs/>
+          <w:noProof/>
+          <w:color w:val="C00000"/>
+        </w:rPr>
+        <w:drawing>
+          <wp:inline distT="0" distB="0" distL="0" distR="0" wp14:anchorId="1779EDE0" wp14:editId="70AE0925">
+            <wp:extent cx="6534150" cy="5397500"/>
+            <wp:effectExtent l="0" t="0" r="0" b="0"/>
+            <wp:docPr id="1" name="Picture 1"/>
+            <wp:cNvGraphicFramePr>
+              <a:graphicFrameLocks xmlns:a="http://schemas.openxmlformats.org/drawingml/2006/main" noChangeAspect="1"/>
+            </wp:cNvGraphicFramePr>
+            <a:graphic xmlns:a="http://schemas.openxmlformats.org/drawingml/2006/main">
+              <a:graphicData uri="http://schemas.openxmlformats.org/drawingml/2006/picture">
+                <pic:pic xmlns:pic="http://schemas.openxmlformats.org/drawingml/2006/picture">
+                  <pic:nvPicPr>
+                    <pic:cNvPr id="1" name="Project-use case-1.jpg"/>
+                    <pic:cNvPicPr/>
+                  </pic:nvPicPr>
+                  <pic:blipFill>
+                    <a:blip r:embed="rId9">
+                      <a:extLst>
+                        <a:ext uri="{28A0092B-C50C-407E-A947-70E740481C1C}">
+                          <a14:useLocalDpi xmlns:a14="http://schemas.microsoft.com/office/drawing/2010/main" val="0"/>
+                        </a:ext>
+                      </a:extLst>
+                    </a:blip>
+                    <a:stretch>
+                      <a:fillRect/>
+                    </a:stretch>
+                  </pic:blipFill>
+                  <pic:spPr>
+                    <a:xfrm>
+                      <a:off x="0" y="0"/>
+                      <a:ext cx="6534150" cy="5397500"/>
+                    </a:xfrm>
+                    <a:prstGeom prst="rect">
+                      <a:avLst/>
+                    </a:prstGeom>
+                  </pic:spPr>
+                </pic:pic>
+              </a:graphicData>
+            </a:graphic>
+          </wp:inline>
+        </w:drawing>
       </w:r>
+      <w:bookmarkStart w:id="12" w:name="_GoBack"/>
       <w:bookmarkEnd w:id="12"/>
     </w:p>
     <w:p>
       <w:pPr>
-        <w:pStyle w:val="ListParagraph"/>
-        <w:numPr>
-          <w:ilvl w:val="0"/>
-          <w:numId w:val="3"/>
-        </w:numPr>
-        <w:rPr>
-          <w:b/>
-          <w:bCs/>
-          <w:color w:val="C00000"/>
-        </w:rPr>
-      </w:pPr>
-      <w:r>
-        <w:rPr>
-          <w:b/>
-          <w:bCs/>
-          <w:color w:val="C00000"/>
-        </w:rPr>
-        <w:t xml:space="preserve">Using UML, write the use case model </w:t>
-      </w:r>
-      <w:r>
-        <w:rPr>
-          <w:b/>
-          <w:bCs/>
-          <w:color w:val="C00000"/>
-        </w:rPr>
-        <w:t>expressing</w:t>
-      </w:r>
-      <w:r>
-        <w:rPr>
-          <w:b/>
-          <w:bCs/>
-          <w:color w:val="C00000"/>
-        </w:rPr>
-        <w:t xml:space="preserve"> the system actors &amp; operations</w:t>
-      </w:r>
-    </w:p>
-    <w:p>
-      <w:pPr>
-        <w:rPr>
-          <w:b/>
-          <w:bCs/>
-          <w:color w:val="C00000"/>
-        </w:rPr>
-      </w:pPr>
-    </w:p>
-    <w:p>
-      <w:pPr>
         <w:pStyle w:val="Heading2"/>
       </w:pPr>
       <w:bookmarkStart w:id="13" w:name="_Toc101814811"/>
       <w:r>
-        <w:lastRenderedPageBreak/>
         <w:t>Use Case Tables</w:t>
       </w:r>
       <w:bookmarkEnd w:id="13"/>
-    </w:p>
-    <w:p>
-      <w:pPr>
-        <w:pStyle w:val="ListParagraph"/>
-        <w:numPr>
-          <w:ilvl w:val="0"/>
-          <w:numId w:val="3"/>
-        </w:numPr>
-      </w:pPr>
-      <w:r>
-        <w:rPr>
-          <w:b/>
-          <w:bCs/>
-          <w:color w:val="C00000"/>
-        </w:rPr>
-        <w:t xml:space="preserve">Using </w:t>
-      </w:r>
-      <w:r>
-        <w:rPr>
-          <w:b/>
-          <w:bCs/>
-          <w:color w:val="C00000"/>
-        </w:rPr>
-        <w:t>below table template</w:t>
-      </w:r>
-      <w:r>
-        <w:rPr>
-          <w:b/>
-          <w:bCs/>
-          <w:color w:val="C00000"/>
-        </w:rPr>
-        <w:t xml:space="preserve">, </w:t>
-      </w:r>
-      <w:r>
-        <w:rPr>
-          <w:b/>
-          <w:bCs/>
-          <w:color w:val="C00000"/>
-          <w:sz w:val="28"/>
-          <w:szCs w:val="28"/>
-          <w:u w:val="single"/>
-        </w:rPr>
-        <w:t>for each</w:t>
-      </w:r>
-      <w:r>
-        <w:rPr>
-          <w:b/>
-          <w:bCs/>
-          <w:color w:val="C00000"/>
-        </w:rPr>
-        <w:t xml:space="preserve"> requirement write a use case table that shows user/system interaction</w:t>
-      </w:r>
-    </w:p>
-    <w:p>
-      <w:pPr>
-        <w:pStyle w:val="ListParagraph"/>
-        <w:numPr>
-          <w:ilvl w:val="1"/>
-          <w:numId w:val="3"/>
-        </w:numPr>
-      </w:pPr>
-      <w:r>
-        <w:rPr>
-          <w:b/>
-          <w:bCs/>
-          <w:color w:val="C00000"/>
-        </w:rPr>
-        <w:t>If one requirement is so big, you could divide it to more than table</w:t>
-      </w:r>
-    </w:p>
-    <w:p>
-      <w:pPr>
-        <w:pStyle w:val="ListParagraph"/>
-        <w:numPr>
-          <w:ilvl w:val="1"/>
-          <w:numId w:val="3"/>
-        </w:numPr>
-      </w:pPr>
-      <w:r>
-        <w:rPr>
-          <w:b/>
-          <w:bCs/>
-          <w:color w:val="C00000"/>
-        </w:rPr>
-        <w:t xml:space="preserve">If some requirements are not major, you could plugin them in other </w:t>
-      </w:r>
-      <w:proofErr w:type="spellStart"/>
-      <w:r>
-        <w:rPr>
-          <w:b/>
-          <w:bCs/>
-          <w:color w:val="C00000"/>
-        </w:rPr>
-        <w:t>senario</w:t>
-      </w:r>
-      <w:proofErr w:type="spellEnd"/>
-    </w:p>
-    <w:p>
-      <w:pPr>
-        <w:pStyle w:val="ListParagraph"/>
-        <w:numPr>
-          <w:ilvl w:val="2"/>
-          <w:numId w:val="3"/>
-        </w:numPr>
-      </w:pPr>
-      <w:r>
-        <w:rPr>
-          <w:b/>
-          <w:bCs/>
-          <w:color w:val="C00000"/>
-        </w:rPr>
-        <w:t xml:space="preserve">E.g. you may not do </w:t>
-      </w:r>
-      <w:proofErr w:type="spellStart"/>
-      <w:r>
-        <w:rPr>
-          <w:b/>
-          <w:bCs/>
-          <w:color w:val="C00000"/>
-        </w:rPr>
-        <w:t>LogIn</w:t>
-      </w:r>
-      <w:proofErr w:type="spellEnd"/>
-      <w:r>
-        <w:rPr>
-          <w:b/>
-          <w:bCs/>
-          <w:color w:val="C00000"/>
-        </w:rPr>
-        <w:t xml:space="preserve"> </w:t>
-      </w:r>
-      <w:proofErr w:type="spellStart"/>
-      <w:r>
-        <w:rPr>
-          <w:b/>
-          <w:bCs/>
-          <w:color w:val="C00000"/>
-        </w:rPr>
-        <w:t>Usecase</w:t>
-      </w:r>
-      <w:proofErr w:type="spellEnd"/>
-      <w:r>
-        <w:rPr>
-          <w:b/>
-          <w:bCs/>
-          <w:color w:val="C00000"/>
-        </w:rPr>
-        <w:t xml:space="preserve"> table as it is simple functionality</w:t>
-      </w:r>
     </w:p>
     <w:p>
       <w:pPr>
@@ -3193,6 +3013,7 @@
           </w:tcPr>
           <w:p>
             <w:r>
+              <w:lastRenderedPageBreak/>
               <w:t>Acto</w:t>
             </w:r>
             <w:r>
@@ -3871,7 +3692,6 @@
               <w:rPr>
                 <w:highlight w:val="yellow"/>
               </w:rPr>
-              <w:lastRenderedPageBreak/>
               <w:t>Use Case ID:</w:t>
             </w:r>
           </w:p>
@@ -4161,7 +3981,11 @@
               <w:t xml:space="preserve">1- </w:t>
             </w:r>
             <w:r>
-              <w:t>The driver asks to get out of the garage</w:t>
+              <w:t xml:space="preserve">The driver asks to get out of the </w:t>
+            </w:r>
+            <w:r>
+              <w:lastRenderedPageBreak/>
+              <w:t>garage</w:t>
             </w:r>
           </w:p>
         </w:tc>
@@ -4760,7 +4584,6 @@
               <w:rPr>
                 <w:highlight w:val="yellow"/>
               </w:rPr>
-              <w:lastRenderedPageBreak/>
               <w:t>Use Case ID:</w:t>
             </w:r>
           </w:p>
@@ -5645,7 +5468,6 @@
               <w:rPr>
                 <w:highlight w:val="yellow"/>
               </w:rPr>
-              <w:lastRenderedPageBreak/>
               <w:t>Use Case ID:</w:t>
             </w:r>
           </w:p>
@@ -5856,6 +5678,7 @@
           </w:tcPr>
           <w:p>
             <w:r>
+              <w:lastRenderedPageBreak/>
               <w:t>Flow of events:</w:t>
             </w:r>
           </w:p>
@@ -6515,7 +6338,6 @@
               <w:rPr>
                 <w:highlight w:val="yellow"/>
               </w:rPr>
-              <w:lastRenderedPageBreak/>
               <w:t>Use Case ID:</w:t>
             </w:r>
           </w:p>
@@ -6694,6 +6516,7 @@
           </w:tcPr>
           <w:p>
             <w:r>
+              <w:lastRenderedPageBreak/>
               <w:t>Post</w:t>
             </w:r>
             <w:r>
@@ -7396,7 +7219,6 @@
               <w:rPr>
                 <w:highlight w:val="yellow"/>
               </w:rPr>
-              <w:lastRenderedPageBreak/>
               <w:t>Use Case ID:</w:t>
             </w:r>
           </w:p>
@@ -7498,6 +7320,7 @@
           </w:tcPr>
           <w:p>
             <w:r>
+              <w:lastRenderedPageBreak/>
               <w:t>Pre</w:t>
             </w:r>
             <w:r>
@@ -8325,7 +8148,6 @@
               <w:rPr>
                 <w:highlight w:val="yellow"/>
               </w:rPr>
-              <w:lastRenderedPageBreak/>
               <w:t>Use Case ID:</w:t>
             </w:r>
           </w:p>
@@ -8427,6 +8249,7 @@
           </w:tcPr>
           <w:p>
             <w:r>
+              <w:lastRenderedPageBreak/>
               <w:t>Pre</w:t>
             </w:r>
             <w:r>
@@ -9090,7 +8913,6 @@
               <w:rPr>
                 <w:highlight w:val="yellow"/>
               </w:rPr>
-              <w:lastRenderedPageBreak/>
               <w:t>Use Case ID:</w:t>
             </w:r>
           </w:p>
@@ -9192,6 +9014,7 @@
           </w:tcPr>
           <w:p>
             <w:r>
+              <w:lastRenderedPageBreak/>
               <w:t>Pre</w:t>
             </w:r>
             <w:r>
@@ -10120,6 +9943,7 @@
           <w:szCs w:val="24"/>
           <w:lang w:bidi="ar-EG"/>
         </w:rPr>
+        <w:lastRenderedPageBreak/>
         <w:t>Students have collective ownership and responsibility of their project.</w:t>
       </w:r>
       <w:r>
@@ -10462,8 +10286,8 @@
       </w:r>
     </w:p>
     <w:sectPr>
-      <w:headerReference w:type="default" r:id="rId9"/>
-      <w:footerReference w:type="default" r:id="rId10"/>
+      <w:headerReference w:type="default" r:id="rId10"/>
+      <w:footerReference w:type="default" r:id="rId11"/>
       <w:pgSz w:w="12240" w:h="15840"/>
       <w:pgMar w:top="1152" w:right="1296" w:bottom="1008" w:left="1296" w:header="720" w:footer="720" w:gutter="0"/>
       <w:cols w:space="720"/>
@@ -10638,7 +10462,7 @@
           <w:rPr>
             <w:noProof/>
           </w:rPr>
-          <w:t>13</w:t>
+          <w:t>5</w:t>
         </w:r>
         <w:r>
           <w:fldChar w:fldCharType="end"/>
@@ -12554,7 +12378,7 @@
 </file>
 
 <file path=customXml/itemProps1.xml><?xml version="1.0" encoding="utf-8"?>
-<ds:datastoreItem xmlns:ds="http://schemas.openxmlformats.org/officeDocument/2006/customXml" ds:itemID="{C02B3B65-BE02-444E-BC1F-F28D4522A686}">
+<ds:datastoreItem xmlns:ds="http://schemas.openxmlformats.org/officeDocument/2006/customXml" ds:itemID="{2FAA31A2-6BD2-4FC3-B81E-50AAEFC1AF1E}">
   <ds:schemaRefs>
     <ds:schemaRef ds:uri="http://schemas.openxmlformats.org/officeDocument/2006/bibliography"/>
   </ds:schemaRefs>

</xml_diff>

<commit_message>
Added IDs to the use case Diagram.
</commit_message>
<xml_diff>
--- a/CS251-SoftwareRequirementsSpecifications-SRS-Template-v1.0.docx
+++ b/CS251-SoftwareRequirementsSpecifications-SRS-Template-v1.0.docx
@@ -1997,7 +1997,27 @@
           <w:sz w:val="28"/>
           <w:szCs w:val="28"/>
         </w:rPr>
-        <w:t>ho is excepted to read it?</w:t>
+        <w:t xml:space="preserve">ho is </w:t>
+      </w:r>
+      <w:proofErr w:type="gramStart"/>
+      <w:r>
+        <w:rPr>
+          <w:b/>
+          <w:bCs/>
+          <w:sz w:val="28"/>
+          <w:szCs w:val="28"/>
+        </w:rPr>
+        <w:t>excepted</w:t>
+      </w:r>
+      <w:proofErr w:type="gramEnd"/>
+      <w:r>
+        <w:rPr>
+          <w:b/>
+          <w:bCs/>
+          <w:sz w:val="28"/>
+          <w:szCs w:val="28"/>
+        </w:rPr>
+        <w:t xml:space="preserve"> to read it?</w:t>
       </w:r>
     </w:p>
     <w:p>
@@ -2092,15 +2112,33 @@
           <w:bCs/>
           <w:color w:val="C00000"/>
         </w:rPr>
-        <w:t xml:space="preserve"> / Major features</w:t>
-      </w:r>
+        <w:t xml:space="preserve"> / Major </w:t>
+      </w:r>
+      <w:proofErr w:type="gramStart"/>
       <w:r>
         <w:rPr>
           <w:b/>
           <w:bCs/>
           <w:color w:val="C00000"/>
         </w:rPr>
-        <w:t xml:space="preserve"> .. but we should implement specific things...this is the scope</w:t>
+        <w:t>features</w:t>
+      </w:r>
+      <w:r>
+        <w:rPr>
+          <w:b/>
+          <w:bCs/>
+          <w:color w:val="C00000"/>
+        </w:rPr>
+        <w:t xml:space="preserve"> ..</w:t>
+      </w:r>
+      <w:proofErr w:type="gramEnd"/>
+      <w:r>
+        <w:rPr>
+          <w:b/>
+          <w:bCs/>
+          <w:color w:val="C00000"/>
+        </w:rPr>
+        <w:t xml:space="preserve"> but we should implement specific things...this is the scope</w:t>
       </w:r>
     </w:p>
     <w:p>
@@ -2217,7 +2255,25 @@
           <w:bCs/>
           <w:color w:val="C00000"/>
         </w:rPr>
-        <w:t xml:space="preserve">Think as following: Document has abbreviation ATM..IFF audience doesn’t know it, let’s </w:t>
+        <w:t xml:space="preserve">Think as following: Document has abbreviation </w:t>
+      </w:r>
+      <w:proofErr w:type="gramStart"/>
+      <w:r>
+        <w:rPr>
+          <w:b/>
+          <w:bCs/>
+          <w:color w:val="C00000"/>
+        </w:rPr>
+        <w:t>ATM..</w:t>
+      </w:r>
+      <w:proofErr w:type="gramEnd"/>
+      <w:r>
+        <w:rPr>
+          <w:b/>
+          <w:bCs/>
+          <w:color w:val="C00000"/>
+        </w:rPr>
+        <w:t xml:space="preserve">IFF audience doesn’t know it, let’s </w:t>
       </w:r>
       <w:r>
         <w:rPr>
@@ -2835,30 +2891,33 @@
       </w:pPr>
       <w:bookmarkStart w:id="11" w:name="_Toc101814810"/>
       <w:r>
-        <w:t>Use Case Model</w:t>
-      </w:r>
-      <w:bookmarkEnd w:id="11"/>
-    </w:p>
-    <w:p>
-      <w:pPr>
-        <w:rPr>
-          <w:b/>
-          <w:bCs/>
-          <w:color w:val="C00000"/>
-        </w:rPr>
-      </w:pPr>
-      <w:r>
-        <w:rPr>
-          <w:b/>
-          <w:bCs/>
+        <w:rPr>
+          <w:b w:val="0"/>
+          <w:bCs w:val="0"/>
           <w:noProof/>
           <w:color w:val="C00000"/>
         </w:rPr>
         <w:drawing>
-          <wp:inline distT="0" distB="0" distL="0" distR="0" wp14:anchorId="1779EDE0" wp14:editId="70AE0925">
-            <wp:extent cx="6534150" cy="5397500"/>
+          <wp:anchor distT="0" distB="0" distL="114300" distR="114300" simplePos="0" relativeHeight="251663360" behindDoc="0" locked="0" layoutInCell="1" allowOverlap="1" wp14:anchorId="1FB9E016" wp14:editId="1DBF795F">
+            <wp:simplePos x="0" y="0"/>
+            <wp:positionH relativeFrom="column">
+              <wp:posOffset>-822960</wp:posOffset>
+            </wp:positionH>
+            <wp:positionV relativeFrom="paragraph">
+              <wp:posOffset>363220</wp:posOffset>
+            </wp:positionV>
+            <wp:extent cx="7766050" cy="4667250"/>
             <wp:effectExtent l="0" t="0" r="0" b="0"/>
-            <wp:docPr id="1" name="Picture 1"/>
+            <wp:wrapThrough wrapText="bothSides">
+              <wp:wrapPolygon edited="0">
+                <wp:start x="0" y="0"/>
+                <wp:lineTo x="0" y="21512"/>
+                <wp:lineTo x="21565" y="21512"/>
+                <wp:lineTo x="21565" y="0"/>
+                <wp:lineTo x="0" y="0"/>
+              </wp:wrapPolygon>
+            </wp:wrapThrough>
+            <wp:docPr id="2" name="Picture 2"/>
             <wp:cNvGraphicFramePr>
               <a:graphicFrameLocks xmlns:a="http://schemas.openxmlformats.org/drawingml/2006/main" noChangeAspect="1"/>
             </wp:cNvGraphicFramePr>
@@ -2866,7 +2925,7 @@
               <a:graphicData uri="http://schemas.openxmlformats.org/drawingml/2006/picture">
                 <pic:pic xmlns:pic="http://schemas.openxmlformats.org/drawingml/2006/picture">
                   <pic:nvPicPr>
-                    <pic:cNvPr id="1" name="Project-use case-1.jpg"/>
+                    <pic:cNvPr id="2" name="Project-class Diag-2.jpg"/>
                     <pic:cNvPicPr/>
                   </pic:nvPicPr>
                   <pic:blipFill>
@@ -2884,7 +2943,7 @@
                   <pic:spPr>
                     <a:xfrm>
                       <a:off x="0" y="0"/>
-                      <a:ext cx="6534150" cy="5397500"/>
+                      <a:ext cx="7766050" cy="4667250"/>
                     </a:xfrm>
                     <a:prstGeom prst="rect">
                       <a:avLst/>
@@ -2893,20 +2952,39 @@
                 </pic:pic>
               </a:graphicData>
             </a:graphic>
-          </wp:inline>
+            <wp14:sizeRelH relativeFrom="margin">
+              <wp14:pctWidth>0</wp14:pctWidth>
+            </wp14:sizeRelH>
+            <wp14:sizeRelV relativeFrom="margin">
+              <wp14:pctHeight>0</wp14:pctHeight>
+            </wp14:sizeRelV>
+          </wp:anchor>
         </w:drawing>
       </w:r>
-      <w:bookmarkStart w:id="12" w:name="_GoBack"/>
-      <w:bookmarkEnd w:id="12"/>
+      <w:r>
+        <w:t>Use Case Model</w:t>
+      </w:r>
+      <w:bookmarkEnd w:id="11"/>
     </w:p>
     <w:p>
       <w:pPr>
+        <w:rPr>
+          <w:b/>
+          <w:bCs/>
+          <w:color w:val="C00000"/>
+        </w:rPr>
+      </w:pPr>
+    </w:p>
+    <w:p>
+      <w:pPr>
         <w:pStyle w:val="Heading2"/>
       </w:pPr>
-      <w:bookmarkStart w:id="13" w:name="_Toc101814811"/>
+      <w:bookmarkStart w:id="12" w:name="_Toc101814811"/>
       <w:r>
         <w:t>Use Case Tables</w:t>
       </w:r>
+      <w:bookmarkStart w:id="13" w:name="_GoBack"/>
+      <w:bookmarkEnd w:id="12"/>
       <w:bookmarkEnd w:id="13"/>
     </w:p>
     <w:p>
@@ -3013,7 +3091,6 @@
           </w:tcPr>
           <w:p>
             <w:r>
-              <w:lastRenderedPageBreak/>
               <w:t>Acto</w:t>
             </w:r>
             <w:r>
@@ -3054,6 +3131,7 @@
           </w:tcPr>
           <w:p>
             <w:r>
+              <w:lastRenderedPageBreak/>
               <w:t>Pre</w:t>
             </w:r>
             <w:r>
@@ -3981,11 +4059,7 @@
               <w:t xml:space="preserve">1- </w:t>
             </w:r>
             <w:r>
-              <w:t xml:space="preserve">The driver asks to get out of the </w:t>
-            </w:r>
-            <w:r>
-              <w:lastRenderedPageBreak/>
-              <w:t>garage</w:t>
+              <w:t>The driver asks to get out of the garage</w:t>
             </w:r>
           </w:p>
         </w:tc>
@@ -4921,7 +4995,11 @@
               <w:t xml:space="preserve"> </w:t>
             </w:r>
             <w:r>
-              <w:t>parking fees</w:t>
+              <w:t xml:space="preserve">parking </w:t>
+            </w:r>
+            <w:r>
+              <w:lastRenderedPageBreak/>
+              <w:t>fees</w:t>
             </w:r>
           </w:p>
         </w:tc>
@@ -5678,7 +5756,6 @@
           </w:tcPr>
           <w:p>
             <w:r>
-              <w:lastRenderedPageBreak/>
               <w:t>Flow of events:</w:t>
             </w:r>
           </w:p>
@@ -6516,7 +6593,6 @@
           </w:tcPr>
           <w:p>
             <w:r>
-              <w:lastRenderedPageBreak/>
               <w:t>Post</w:t>
             </w:r>
             <w:r>
@@ -6567,6 +6643,7 @@
           </w:tcPr>
           <w:p>
             <w:r>
+              <w:lastRenderedPageBreak/>
               <w:t>Flow of events:</w:t>
             </w:r>
           </w:p>
@@ -7320,7 +7397,6 @@
           </w:tcPr>
           <w:p>
             <w:r>
-              <w:lastRenderedPageBreak/>
               <w:t>Pre</w:t>
             </w:r>
             <w:r>
@@ -7395,6 +7471,7 @@
           </w:tcPr>
           <w:p>
             <w:r>
+              <w:lastRenderedPageBreak/>
               <w:t>Post</w:t>
             </w:r>
             <w:r>
@@ -8249,7 +8326,6 @@
           </w:tcPr>
           <w:p>
             <w:r>
-              <w:lastRenderedPageBreak/>
               <w:t>Pre</w:t>
             </w:r>
             <w:r>
@@ -8294,6 +8370,7 @@
           </w:tcPr>
           <w:p>
             <w:r>
+              <w:lastRenderedPageBreak/>
               <w:t>Post</w:t>
             </w:r>
             <w:r>
@@ -9014,7 +9091,6 @@
           </w:tcPr>
           <w:p>
             <w:r>
-              <w:lastRenderedPageBreak/>
               <w:t>Pre</w:t>
             </w:r>
             <w:r>
@@ -9059,6 +9135,7 @@
           </w:tcPr>
           <w:p>
             <w:r>
+              <w:lastRenderedPageBreak/>
               <w:t>Post</w:t>
             </w:r>
             <w:r>
@@ -10462,7 +10539,7 @@
           <w:rPr>
             <w:noProof/>
           </w:rPr>
-          <w:t>5</w:t>
+          <w:t>6</w:t>
         </w:r>
         <w:r>
           <w:fldChar w:fldCharType="end"/>
@@ -12378,7 +12455,7 @@
 </file>
 
 <file path=customXml/itemProps1.xml><?xml version="1.0" encoding="utf-8"?>
-<ds:datastoreItem xmlns:ds="http://schemas.openxmlformats.org/officeDocument/2006/customXml" ds:itemID="{2FAA31A2-6BD2-4FC3-B81E-50AAEFC1AF1E}">
+<ds:datastoreItem xmlns:ds="http://schemas.openxmlformats.org/officeDocument/2006/customXml" ds:itemID="{DE74B5A3-A6DE-45B9-9046-581E87472C84}">
   <ds:schemaRefs>
     <ds:schemaRef ds:uri="http://schemas.openxmlformats.org/officeDocument/2006/bibliography"/>
   </ds:schemaRefs>

</xml_diff>

<commit_message>
Removed the system actor from the use case diagram.
</commit_message>
<xml_diff>
--- a/CS251-SoftwareRequirementsSpecifications-SRS-Template-v1.0.docx
+++ b/CS251-SoftwareRequirementsSpecifications-SRS-Template-v1.0.docx
@@ -1997,27 +1997,7 @@
           <w:sz w:val="28"/>
           <w:szCs w:val="28"/>
         </w:rPr>
-        <w:t xml:space="preserve">ho is </w:t>
-      </w:r>
-      <w:proofErr w:type="gramStart"/>
-      <w:r>
-        <w:rPr>
-          <w:b/>
-          <w:bCs/>
-          <w:sz w:val="28"/>
-          <w:szCs w:val="28"/>
-        </w:rPr>
-        <w:t>excepted</w:t>
-      </w:r>
-      <w:proofErr w:type="gramEnd"/>
-      <w:r>
-        <w:rPr>
-          <w:b/>
-          <w:bCs/>
-          <w:sz w:val="28"/>
-          <w:szCs w:val="28"/>
-        </w:rPr>
-        <w:t xml:space="preserve"> to read it?</w:t>
+        <w:t>ho is excepted to read it?</w:t>
       </w:r>
     </w:p>
     <w:p>
@@ -2233,8 +2213,6 @@
       <w:pPr>
         <w:pStyle w:val="Heading2"/>
       </w:pPr>
-      <w:bookmarkStart w:id="7" w:name="_GoBack"/>
-      <w:bookmarkEnd w:id="7"/>
       <w:r>
         <w:t>Definitions, acronyms, and abbreviations</w:t>
       </w:r>
@@ -2289,72 +2267,54 @@
           <w:bCs/>
           <w:color w:val="C00000"/>
         </w:rPr>
-        <w:t xml:space="preserve">Think as following: Document has abbreviation </w:t>
-      </w:r>
-      <w:proofErr w:type="gramStart"/>
+        <w:t xml:space="preserve">Think as following: Document has abbreviation ATM..IFF audience doesn’t know it, let’s </w:t>
+      </w:r>
       <w:r>
         <w:rPr>
           <w:b/>
           <w:bCs/>
           <w:color w:val="C00000"/>
         </w:rPr>
-        <w:t>ATM..</w:t>
-      </w:r>
-      <w:proofErr w:type="gramEnd"/>
+        <w:t>clarify</w:t>
+      </w:r>
       <w:r>
         <w:rPr>
           <w:b/>
           <w:bCs/>
           <w:color w:val="C00000"/>
         </w:rPr>
-        <w:t xml:space="preserve">IFF audience doesn’t know it, let’s </w:t>
-      </w:r>
-      <w:r>
+        <w:t xml:space="preserve"> it.</w:t>
+      </w:r>
+    </w:p>
+    <w:p>
+      <w:pPr>
+        <w:pStyle w:val="ListParagraph"/>
         <w:rPr>
           <w:b/>
           <w:bCs/>
           <w:color w:val="C00000"/>
         </w:rPr>
-        <w:t>clarify</w:t>
-      </w:r>
-      <w:r>
-        <w:rPr>
-          <w:b/>
-          <w:bCs/>
-          <w:color w:val="C00000"/>
-        </w:rPr>
-        <w:t xml:space="preserve"> it.</w:t>
-      </w:r>
+      </w:pPr>
     </w:p>
     <w:p>
       <w:pPr>
-        <w:pStyle w:val="ListParagraph"/>
-        <w:rPr>
-          <w:b/>
-          <w:bCs/>
-          <w:color w:val="C00000"/>
-        </w:rPr>
-      </w:pPr>
+        <w:pStyle w:val="Heading1"/>
+      </w:pPr>
+      <w:bookmarkStart w:id="7" w:name="_Toc101814806"/>
+      <w:r>
+        <w:t>Requirements</w:t>
+      </w:r>
+      <w:bookmarkEnd w:id="7"/>
     </w:p>
     <w:p>
       <w:pPr>
-        <w:pStyle w:val="Heading1"/>
-      </w:pPr>
-      <w:bookmarkStart w:id="8" w:name="_Toc101814806"/>
-      <w:r>
-        <w:t>Requirements</w:t>
+        <w:pStyle w:val="Heading2"/>
+      </w:pPr>
+      <w:bookmarkStart w:id="8" w:name="_Toc101814807"/>
+      <w:r>
+        <w:t>Functional Requirements</w:t>
       </w:r>
       <w:bookmarkEnd w:id="8"/>
-    </w:p>
-    <w:p>
-      <w:pPr>
-        <w:pStyle w:val="Heading2"/>
-      </w:pPr>
-      <w:bookmarkStart w:id="9" w:name="_Toc101814807"/>
-      <w:r>
-        <w:t>Functional Requirements</w:t>
-      </w:r>
-      <w:bookmarkEnd w:id="9"/>
     </w:p>
     <w:p>
       <w:pPr>
@@ -2368,7 +2328,7 @@
           <w:szCs w:val="24"/>
         </w:rPr>
       </w:pPr>
-      <w:bookmarkStart w:id="10" w:name="_Toc101814808"/>
+      <w:bookmarkStart w:id="9" w:name="_Toc101814808"/>
       <w:r>
         <w:rPr>
           <w:sz w:val="24"/>
@@ -2571,7 +2531,7 @@
       <w:r>
         <w:t>Non Functional Requirements</w:t>
       </w:r>
-      <w:bookmarkEnd w:id="10"/>
+      <w:bookmarkEnd w:id="9"/>
     </w:p>
     <w:p/>
     <w:tbl>
@@ -2887,81 +2847,52 @@
     </w:tbl>
     <w:p>
       <w:pPr>
-        <w:rPr>
-          <w:b/>
-          <w:bCs/>
-          <w:color w:val="C00000"/>
-        </w:rPr>
-      </w:pPr>
+        <w:pStyle w:val="Heading1"/>
+      </w:pPr>
+      <w:bookmarkStart w:id="10" w:name="_Toc101814809"/>
     </w:p>
     <w:p>
       <w:pPr>
         <w:pStyle w:val="Heading1"/>
       </w:pPr>
-      <w:bookmarkStart w:id="11" w:name="_Toc101814809"/>
+      <w:r>
+        <w:t>System Models</w:t>
+      </w:r>
+      <w:bookmarkEnd w:id="10"/>
     </w:p>
     <w:p>
       <w:pPr>
-        <w:pStyle w:val="Heading1"/>
-      </w:pPr>
-    </w:p>
-    <w:p>
-      <w:pPr>
-        <w:pStyle w:val="Heading1"/>
-      </w:pPr>
-    </w:p>
-    <w:p>
-      <w:pPr>
-        <w:pStyle w:val="Heading1"/>
-      </w:pPr>
-      <w:r>
-        <w:t>System Models</w:t>
-      </w:r>
-      <w:bookmarkEnd w:id="11"/>
-    </w:p>
-    <w:p>
-      <w:pPr>
         <w:pStyle w:val="Heading2"/>
       </w:pPr>
-      <w:bookmarkStart w:id="12" w:name="_Toc101814810"/>
-      <w:r>
-        <w:t>Use Case Model</w:t>
-      </w:r>
-      <w:bookmarkEnd w:id="12"/>
-    </w:p>
-    <w:p>
-      <w:pPr>
-        <w:rPr>
-          <w:b/>
-          <w:bCs/>
+      <w:bookmarkStart w:id="11" w:name="_Toc101814810"/>
+      <w:r>
+        <w:rPr>
+          <w:b w:val="0"/>
+          <w:bCs w:val="0"/>
+          <w:noProof/>
           <w:color w:val="C00000"/>
         </w:rPr>
-      </w:pPr>
-      <w:r>
-        <w:rPr>
-          <w:noProof/>
-        </w:rPr>
         <w:drawing>
-          <wp:anchor distT="0" distB="0" distL="114300" distR="114300" simplePos="0" relativeHeight="251660288" behindDoc="0" locked="0" layoutInCell="1" allowOverlap="1" wp14:anchorId="1A2C9E45" wp14:editId="13FF3EAB">
+          <wp:anchor distT="0" distB="0" distL="114300" distR="114300" simplePos="0" relativeHeight="251663360" behindDoc="0" locked="0" layoutInCell="1" allowOverlap="1" wp14:anchorId="4870D026" wp14:editId="7F418953">
             <wp:simplePos x="0" y="0"/>
             <wp:positionH relativeFrom="column">
               <wp:posOffset>-822960</wp:posOffset>
             </wp:positionH>
             <wp:positionV relativeFrom="paragraph">
-              <wp:posOffset>187325</wp:posOffset>
+              <wp:posOffset>361315</wp:posOffset>
             </wp:positionV>
-            <wp:extent cx="7767955" cy="4822825"/>
+            <wp:extent cx="7772400" cy="5875020"/>
             <wp:effectExtent l="0" t="0" r="0" b="0"/>
             <wp:wrapThrough wrapText="bothSides">
               <wp:wrapPolygon edited="0">
                 <wp:start x="0" y="0"/>
-                <wp:lineTo x="0" y="21500"/>
-                <wp:lineTo x="21559" y="21500"/>
-                <wp:lineTo x="21559" y="0"/>
+                <wp:lineTo x="0" y="21502"/>
+                <wp:lineTo x="21547" y="21502"/>
+                <wp:lineTo x="21547" y="0"/>
                 <wp:lineTo x="0" y="0"/>
               </wp:wrapPolygon>
             </wp:wrapThrough>
-            <wp:docPr id="1" name="Picture 1"/>
+            <wp:docPr id="2" name="Picture 2"/>
             <wp:cNvGraphicFramePr>
               <a:graphicFrameLocks xmlns:a="http://schemas.openxmlformats.org/drawingml/2006/main" noChangeAspect="1"/>
             </wp:cNvGraphicFramePr>
@@ -2969,7 +2900,7 @@
               <a:graphicData uri="http://schemas.openxmlformats.org/drawingml/2006/picture">
                 <pic:pic xmlns:pic="http://schemas.openxmlformats.org/drawingml/2006/picture">
                   <pic:nvPicPr>
-                    <pic:cNvPr id="1" name="Project-use case-3.jpg"/>
+                    <pic:cNvPr id="2" name="Project-use case-4.jpg"/>
                     <pic:cNvPicPr/>
                   </pic:nvPicPr>
                   <pic:blipFill>
@@ -2987,7 +2918,7 @@
                   <pic:spPr>
                     <a:xfrm>
                       <a:off x="0" y="0"/>
-                      <a:ext cx="7767955" cy="4822825"/>
+                      <a:ext cx="7772400" cy="5875020"/>
                     </a:xfrm>
                     <a:prstGeom prst="rect">
                       <a:avLst/>
@@ -3005,13 +2936,29 @@
           </wp:anchor>
         </w:drawing>
       </w:r>
+      <w:r>
+        <w:t>Use Case Model</w:t>
+      </w:r>
+      <w:bookmarkEnd w:id="11"/>
     </w:p>
     <w:p>
       <w:pPr>
+        <w:rPr>
+          <w:b/>
+          <w:bCs/>
+          <w:color w:val="C00000"/>
+        </w:rPr>
+      </w:pPr>
+      <w:bookmarkStart w:id="12" w:name="_GoBack"/>
+      <w:bookmarkEnd w:id="12"/>
+    </w:p>
+    <w:p>
+      <w:pPr>
         <w:pStyle w:val="Heading2"/>
       </w:pPr>
       <w:bookmarkStart w:id="13" w:name="_Toc101814811"/>
       <w:r>
+        <w:lastRenderedPageBreak/>
         <w:t>Use Case Tables</w:t>
       </w:r>
       <w:bookmarkEnd w:id="13"/>
@@ -3035,7 +2982,6 @@
           <w:bCs/>
           <w:color w:val="C00000"/>
         </w:rPr>
-        <w:lastRenderedPageBreak/>
         <w:t>Flow of events should be very detailed</w:t>
       </w:r>
     </w:p>
@@ -3850,6 +3796,7 @@
           </w:tcPr>
           <w:p>
             <w:r>
+              <w:lastRenderedPageBreak/>
               <w:t>Acto</w:t>
             </w:r>
             <w:r>
@@ -3897,7 +3844,6 @@
           </w:tcPr>
           <w:p>
             <w:r>
-              <w:lastRenderedPageBreak/>
               <w:t>Pre</w:t>
             </w:r>
             <w:r>
@@ -4710,6 +4656,7 @@
           </w:tcPr>
           <w:p>
             <w:r>
+              <w:lastRenderedPageBreak/>
               <w:t>Use Case Name:</w:t>
             </w:r>
           </w:p>
@@ -4789,7 +4736,6 @@
           </w:tcPr>
           <w:p>
             <w:r>
-              <w:lastRenderedPageBreak/>
               <w:t>Pre</w:t>
             </w:r>
             <w:r>
@@ -5573,6 +5519,7 @@
               <w:rPr>
                 <w:highlight w:val="yellow"/>
               </w:rPr>
+              <w:lastRenderedPageBreak/>
               <w:t>Use Case ID:</w:t>
             </w:r>
           </w:p>
@@ -5633,7 +5580,6 @@
           </w:tcPr>
           <w:p>
             <w:r>
-              <w:lastRenderedPageBreak/>
               <w:t>Acto</w:t>
             </w:r>
             <w:r>
@@ -6443,6 +6389,7 @@
               <w:rPr>
                 <w:highlight w:val="yellow"/>
               </w:rPr>
+              <w:lastRenderedPageBreak/>
               <w:t>Use Case ID:</w:t>
             </w:r>
           </w:p>
@@ -6465,7 +6412,6 @@
           </w:tcPr>
           <w:p>
             <w:r>
-              <w:lastRenderedPageBreak/>
               <w:t>Use Case Name:</w:t>
             </w:r>
           </w:p>
@@ -10566,7 +10512,7 @@
           <w:rPr>
             <w:noProof/>
           </w:rPr>
-          <w:t>14</w:t>
+          <w:t>5</w:t>
         </w:r>
         <w:r>
           <w:fldChar w:fldCharType="end"/>
@@ -12598,7 +12544,7 @@
 </file>
 
 <file path=customXml/itemProps1.xml><?xml version="1.0" encoding="utf-8"?>
-<ds:datastoreItem xmlns:ds="http://schemas.openxmlformats.org/officeDocument/2006/customXml" ds:itemID="{7DABB5A6-FB62-4BC7-8D8C-57068EC727D9}">
+<ds:datastoreItem xmlns:ds="http://schemas.openxmlformats.org/officeDocument/2006/customXml" ds:itemID="{E3C037F5-BF6D-4C3E-8B9B-FCD519426DC3}">
   <ds:schemaRefs>
     <ds:schemaRef ds:uri="http://schemas.openxmlformats.org/officeDocument/2006/bibliography"/>
   </ds:schemaRefs>

</xml_diff>